<commit_message>
mappings for v1.6.0 added
</commit_message>
<xml_diff>
--- a/documentation/WMDR_model_development_guide.docx
+++ b/documentation/WMDR_model_development_guide.docx
@@ -6,21 +6,11 @@
       <w:pPr>
         <w:pStyle w:val="Title"/>
       </w:pPr>
-      <w:r>
-        <w:fldChar w:fldCharType="begin"/>
-      </w:r>
-      <w:r>
-        <w:instrText xml:space="preserve"> TITLE  \* Upper  \* MERGEFORMAT </w:instrText>
-      </w:r>
-      <w:r>
-        <w:fldChar w:fldCharType="separate"/>
-      </w:r>
-      <w:r>
-        <w:t>WIGOS METADATA REPRESENTATION (WMDR) MODEL DEVELOPMENT GUIDE</w:t>
-      </w:r>
-      <w:r>
-        <w:fldChar w:fldCharType="end"/>
-      </w:r>
+      <w:fldSimple w:instr=" TITLE  \* Upper  \* MERGEFORMAT ">
+        <w:r>
+          <w:t>WIGOS METADATA REPRESENTATION (WMDR) MODEL DEVELOPMENT GUIDE</w:t>
+        </w:r>
+      </w:fldSimple>
     </w:p>
     <w:p/>
     <w:p>
@@ -46,15 +36,7 @@
     </w:p>
     <w:p>
       <w:r>
-        <w:t xml:space="preserve">Tom </w:t>
-      </w:r>
-      <w:proofErr w:type="spellStart"/>
-      <w:r>
-        <w:t>Kralidis</w:t>
-      </w:r>
-      <w:proofErr w:type="spellEnd"/>
-      <w:r>
-        <w:t>, Meteorological Service of Canada</w:t>
+        <w:t>Tom Kralidis, Meteorological Service of Canada</w:t>
       </w:r>
     </w:p>
     <w:p/>
@@ -259,15 +241,7 @@
           </w:tcPr>
           <w:p>
             <w:r>
-              <w:t xml:space="preserve">References to </w:t>
-            </w:r>
-            <w:proofErr w:type="spellStart"/>
-            <w:r>
-              <w:t>svn</w:t>
-            </w:r>
-            <w:proofErr w:type="spellEnd"/>
-            <w:r>
-              <w:t xml:space="preserve"> repository updated</w:t>
+              <w:t>References to svn repository updated</w:t>
             </w:r>
           </w:p>
         </w:tc>
@@ -301,13 +275,8 @@
           </w:tcPr>
           <w:p>
             <w:r>
-              <w:t xml:space="preserve">Tom </w:t>
-            </w:r>
-            <w:proofErr w:type="spellStart"/>
-            <w:r>
-              <w:t>Kralidis</w:t>
-            </w:r>
-            <w:proofErr w:type="spellEnd"/>
+              <w:t>Tom Kralidis</w:t>
+            </w:r>
           </w:p>
         </w:tc>
         <w:tc>
@@ -359,13 +328,8 @@
           </w:tcPr>
           <w:p>
             <w:r>
-              <w:t xml:space="preserve">Tom </w:t>
-            </w:r>
-            <w:proofErr w:type="spellStart"/>
-            <w:r>
-              <w:t>Kralidis</w:t>
-            </w:r>
-            <w:proofErr w:type="spellEnd"/>
+              <w:t>Tom Kralidis</w:t>
+            </w:r>
           </w:p>
         </w:tc>
         <w:tc>
@@ -414,13 +378,8 @@
           </w:tcPr>
           <w:p>
             <w:r>
-              <w:t xml:space="preserve">Tom </w:t>
-            </w:r>
-            <w:proofErr w:type="spellStart"/>
-            <w:r>
-              <w:t>Kralidis</w:t>
-            </w:r>
-            <w:proofErr w:type="spellEnd"/>
+              <w:t>Tom Kralidis</w:t>
+            </w:r>
           </w:p>
         </w:tc>
         <w:tc>
@@ -498,13 +457,8 @@
           </w:tcPr>
           <w:p>
             <w:r>
-              <w:t xml:space="preserve">Use of EA15.1, cloud repositories and </w:t>
-            </w:r>
-            <w:proofErr w:type="spellStart"/>
-            <w:r>
-              <w:t>github</w:t>
-            </w:r>
-            <w:proofErr w:type="spellEnd"/>
+              <w:t>Use of EA15.1, cloud repositories and github</w:t>
+            </w:r>
             <w:r>
               <w:t xml:space="preserve"> instead of SVN, major changes to this document</w:t>
             </w:r>
@@ -566,15 +520,7 @@
           </w:tcPr>
           <w:p>
             <w:r>
-              <w:t xml:space="preserve">Improved description of procedures involved, in particular also </w:t>
-            </w:r>
-            <w:proofErr w:type="spellStart"/>
-            <w:r>
-              <w:t>github</w:t>
-            </w:r>
-            <w:proofErr w:type="spellEnd"/>
-            <w:r>
-              <w:t xml:space="preserve"> and the versioning process.</w:t>
+              <w:t>Improved description of procedures involved, in particular also github and the versioning process.</w:t>
             </w:r>
           </w:p>
         </w:tc>
@@ -612,8 +558,6 @@
             <w:t>Table of Contents</w:t>
           </w:r>
         </w:p>
-        <w:bookmarkStart w:id="0" w:name="_GoBack"/>
-        <w:bookmarkEnd w:id="0"/>
         <w:p>
           <w:pPr>
             <w:pStyle w:val="TOC1"/>
@@ -2077,7 +2021,19 @@
               <w:rPr>
                 <w:rStyle w:val="Hyperlink"/>
               </w:rPr>
-              <w:t>Update any other documentation as needed</w:t>
+              <w:t>Update a</w:t>
+            </w:r>
+            <w:r>
+              <w:rPr>
+                <w:rStyle w:val="Hyperlink"/>
+              </w:rPr>
+              <w:t>n</w:t>
+            </w:r>
+            <w:r>
+              <w:rPr>
+                <w:rStyle w:val="Hyperlink"/>
+              </w:rPr>
+              <w:t>y other documentation as needed</w:t>
             </w:r>
             <w:r>
               <w:rPr>
@@ -2498,14 +2454,13 @@
       <w:pPr>
         <w:pStyle w:val="Heading1"/>
       </w:pPr>
-      <w:bookmarkStart w:id="1" w:name="_Ref66958474"/>
-      <w:bookmarkStart w:id="2" w:name="_Toc67000155"/>
-      <w:r>
-        <w:lastRenderedPageBreak/>
+      <w:bookmarkStart w:id="0" w:name="_Ref66958474"/>
+      <w:bookmarkStart w:id="1" w:name="_Toc67000155"/>
+      <w:r>
         <w:t>Introduction</w:t>
       </w:r>
+      <w:bookmarkEnd w:id="0"/>
       <w:bookmarkEnd w:id="1"/>
-      <w:bookmarkEnd w:id="2"/>
     </w:p>
     <w:p>
       <w:r>
@@ -2715,11 +2670,11 @@
       <w:pPr>
         <w:pStyle w:val="Heading1"/>
       </w:pPr>
-      <w:bookmarkStart w:id="3" w:name="_Toc67000156"/>
+      <w:bookmarkStart w:id="2" w:name="_Toc67000156"/>
       <w:r>
         <w:t>Enterprise Architect</w:t>
       </w:r>
-      <w:bookmarkEnd w:id="3"/>
+      <w:bookmarkEnd w:id="2"/>
     </w:p>
     <w:p>
       <w:r>
@@ -2766,90 +2721,74 @@
       <w:pPr>
         <w:pStyle w:val="Heading1"/>
       </w:pPr>
-      <w:bookmarkStart w:id="4" w:name="_Toc67000157"/>
+      <w:bookmarkStart w:id="3" w:name="_Toc67000157"/>
       <w:r>
         <w:t xml:space="preserve">Initial Setup and </w:t>
       </w:r>
       <w:r>
         <w:t>Version Control</w:t>
       </w:r>
+      <w:bookmarkEnd w:id="3"/>
+    </w:p>
+    <w:p>
+      <w:r>
+        <w:t xml:space="preserve">Install a Git client like </w:t>
+      </w:r>
+      <w:r>
+        <w:t>Git for Windows</w:t>
+      </w:r>
+      <w:r>
+        <w:rPr>
+          <w:rStyle w:val="FootnoteReference"/>
+        </w:rPr>
+        <w:footnoteReference w:id="3"/>
+      </w:r>
+      <w:r>
+        <w:t xml:space="preserve"> or </w:t>
+      </w:r>
+      <w:r>
+        <w:t>TortoiseGit</w:t>
+      </w:r>
+      <w:r>
+        <w:rPr>
+          <w:rStyle w:val="FootnoteReference"/>
+        </w:rPr>
+        <w:footnoteReference w:id="4"/>
+      </w:r>
+      <w:r>
+        <w:t>.</w:t>
+      </w:r>
+      <w:r>
+        <w:rPr>
+          <w:lang w:val="en-US"/>
+        </w:rPr>
+        <w:t xml:space="preserve"> </w:t>
+      </w:r>
+      <w:r>
+        <w:rPr>
+          <w:lang w:val="en-US"/>
+        </w:rPr>
+        <w:t>In Windows Explorer, create a directory ‘git’ to hold the local repositories</w:t>
+      </w:r>
+      <w:r>
+        <w:t xml:space="preserve"> of the required model component METCE and the overall WMDR model.</w:t>
+      </w:r>
+    </w:p>
+    <w:p>
+      <w:pPr>
+        <w:pStyle w:val="Heading2"/>
+        <w:rPr>
+          <w:lang w:val="en-US"/>
+        </w:rPr>
+      </w:pPr>
+      <w:bookmarkStart w:id="4" w:name="_Toc67000158"/>
+      <w:r>
+        <w:rPr>
+          <w:lang w:val="en-US"/>
+        </w:rPr>
+        <w:t>METCE</w:t>
+      </w:r>
       <w:bookmarkEnd w:id="4"/>
-    </w:p>
-    <w:p>
-      <w:r>
-        <w:t xml:space="preserve">Install a Git client like </w:t>
-      </w:r>
-      <w:r>
-        <w:t>Git for Windows</w:t>
-      </w:r>
-      <w:r>
-        <w:rPr>
-          <w:rStyle w:val="FootnoteReference"/>
-        </w:rPr>
-        <w:footnoteReference w:id="3"/>
-      </w:r>
-      <w:r>
-        <w:t xml:space="preserve"> or </w:t>
-      </w:r>
-      <w:proofErr w:type="spellStart"/>
-      <w:r>
-        <w:t>TortoiseGit</w:t>
-      </w:r>
-      <w:proofErr w:type="spellEnd"/>
-      <w:r>
-        <w:rPr>
-          <w:rStyle w:val="FootnoteReference"/>
-        </w:rPr>
-        <w:footnoteReference w:id="4"/>
-      </w:r>
-      <w:r>
-        <w:t>.</w:t>
-      </w:r>
-      <w:r>
-        <w:rPr>
-          <w:lang w:val="en-US"/>
-        </w:rPr>
-        <w:t xml:space="preserve"> </w:t>
-      </w:r>
-      <w:r>
-        <w:rPr>
-          <w:lang w:val="en-US"/>
-        </w:rPr>
-        <w:t>In Windows Explorer, create a directory ‘</w:t>
-      </w:r>
-      <w:proofErr w:type="spellStart"/>
-      <w:r>
-        <w:rPr>
-          <w:lang w:val="en-US"/>
-        </w:rPr>
-        <w:t>git</w:t>
-      </w:r>
-      <w:proofErr w:type="spellEnd"/>
-      <w:r>
-        <w:rPr>
-          <w:lang w:val="en-US"/>
-        </w:rPr>
-        <w:t>’ to hold the local repositories</w:t>
-      </w:r>
-      <w:r>
-        <w:t xml:space="preserve"> of the required model component METCE and the overall WMDR model.</w:t>
-      </w:r>
-    </w:p>
-    <w:p>
-      <w:pPr>
-        <w:pStyle w:val="Heading2"/>
-        <w:rPr>
-          <w:lang w:val="en-US"/>
-        </w:rPr>
-      </w:pPr>
-      <w:bookmarkStart w:id="5" w:name="_Toc67000158"/>
-      <w:r>
-        <w:rPr>
-          <w:lang w:val="en-US"/>
-        </w:rPr>
-        <w:t>METCE</w:t>
-      </w:r>
-      <w:bookmarkEnd w:id="5"/>
     </w:p>
     <w:p>
       <w:pPr>
@@ -2906,40 +2845,26 @@
           <w:lang w:val="en-US"/>
         </w:rPr>
       </w:pPr>
-      <w:bookmarkStart w:id="6" w:name="_Toc67000159"/>
+      <w:bookmarkStart w:id="5" w:name="_Toc67000159"/>
       <w:r>
         <w:rPr>
           <w:lang w:val="en-US"/>
         </w:rPr>
         <w:t>WMDR</w:t>
       </w:r>
-      <w:bookmarkEnd w:id="6"/>
-    </w:p>
-    <w:p>
-      <w:pPr>
-        <w:rPr>
-          <w:lang w:val="en-US"/>
-        </w:rPr>
-      </w:pPr>
-      <w:r>
-        <w:rPr>
-          <w:lang w:val="en-US"/>
-        </w:rPr>
-        <w:t xml:space="preserve">The </w:t>
-      </w:r>
-      <w:proofErr w:type="spellStart"/>
-      <w:r>
-        <w:rPr>
-          <w:lang w:val="en-US"/>
-        </w:rPr>
-        <w:t>github</w:t>
-      </w:r>
-      <w:proofErr w:type="spellEnd"/>
-      <w:r>
-        <w:rPr>
-          <w:lang w:val="en-US"/>
-        </w:rPr>
-        <w:t xml:space="preserve"> repository is located at </w:t>
+      <w:bookmarkEnd w:id="5"/>
+    </w:p>
+    <w:p>
+      <w:pPr>
+        <w:rPr>
+          <w:lang w:val="en-US"/>
+        </w:rPr>
+      </w:pPr>
+      <w:r>
+        <w:rPr>
+          <w:lang w:val="en-US"/>
+        </w:rPr>
+        <w:t xml:space="preserve">The github repository is located at </w:t>
       </w:r>
       <w:hyperlink r:id="rId10" w:history="1">
         <w:r>
@@ -2954,49 +2879,7 @@
         <w:rPr>
           <w:lang w:val="en-US"/>
         </w:rPr>
-        <w:t>. Clone this repository into the ‘</w:t>
-      </w:r>
-      <w:proofErr w:type="spellStart"/>
-      <w:r>
-        <w:rPr>
-          <w:lang w:val="en-US"/>
-        </w:rPr>
-        <w:t>git</w:t>
-      </w:r>
-      <w:proofErr w:type="spellEnd"/>
-      <w:r>
-        <w:rPr>
-          <w:lang w:val="en-US"/>
-        </w:rPr>
-        <w:t xml:space="preserve">’ folder. To do this, open your </w:t>
-      </w:r>
-      <w:proofErr w:type="spellStart"/>
-      <w:r>
-        <w:rPr>
-          <w:lang w:val="en-US"/>
-        </w:rPr>
-        <w:t>git</w:t>
-      </w:r>
-      <w:proofErr w:type="spellEnd"/>
-      <w:r>
-        <w:rPr>
-          <w:lang w:val="en-US"/>
-        </w:rPr>
-        <w:t xml:space="preserve"> client command line interface, navigate to your local ‘</w:t>
-      </w:r>
-      <w:proofErr w:type="spellStart"/>
-      <w:r>
-        <w:rPr>
-          <w:lang w:val="en-US"/>
-        </w:rPr>
-        <w:t>git</w:t>
-      </w:r>
-      <w:proofErr w:type="spellEnd"/>
-      <w:r>
-        <w:rPr>
-          <w:lang w:val="en-US"/>
-        </w:rPr>
-        <w:t>’ folder, and execute</w:t>
+        <w:t>. Clone this repository into the ‘git’ folder. To do this, open your git client command line interface, navigate to your local ‘git’ folder, and execute</w:t>
       </w:r>
     </w:p>
     <w:p>
@@ -3033,73 +2916,32 @@
           <w:szCs w:val="18"/>
           <w:lang w:val="en-US"/>
         </w:rPr>
-        <w:t xml:space="preserve">$ </w:t>
-      </w:r>
-      <w:proofErr w:type="spellStart"/>
-      <w:proofErr w:type="gramStart"/>
-      <w:r>
-        <w:rPr>
-          <w:rFonts w:ascii="Lucida Console" w:hAnsi="Lucida Console" w:cs="Lucida Console"/>
-          <w:sz w:val="18"/>
-          <w:szCs w:val="18"/>
-          <w:lang w:val="en-US"/>
-        </w:rPr>
-        <w:t>git</w:t>
-      </w:r>
-      <w:proofErr w:type="spellEnd"/>
-      <w:proofErr w:type="gramEnd"/>
-      <w:r>
-        <w:rPr>
-          <w:rFonts w:ascii="Lucida Console" w:hAnsi="Lucida Console" w:cs="Lucida Console"/>
-          <w:sz w:val="18"/>
-          <w:szCs w:val="18"/>
-          <w:lang w:val="en-US"/>
-        </w:rPr>
-        <w:t xml:space="preserve"> clone https://github.com/wmo-im/wmdr.git</w:t>
-      </w:r>
-    </w:p>
-    <w:p>
-      <w:pPr>
-        <w:rPr>
-          <w:lang w:val="en-US"/>
-        </w:rPr>
-      </w:pPr>
-      <w:r>
-        <w:rPr>
-          <w:lang w:val="en-US"/>
-        </w:rPr>
-        <w:t>The result should be a ‘</w:t>
-      </w:r>
-      <w:proofErr w:type="spellStart"/>
-      <w:r>
-        <w:rPr>
-          <w:lang w:val="en-US"/>
-        </w:rPr>
-        <w:t>metce</w:t>
-      </w:r>
-      <w:proofErr w:type="spellEnd"/>
-      <w:r>
-        <w:rPr>
-          <w:lang w:val="en-US"/>
-        </w:rPr>
-        <w:t>’ folder that is now connected to the remote repository.</w:t>
+        <w:t>$ git clone https://github.com/wmo-im/wmdr.git</w:t>
+      </w:r>
+    </w:p>
+    <w:p>
+      <w:pPr>
+        <w:rPr>
+          <w:lang w:val="en-US"/>
+        </w:rPr>
+      </w:pPr>
+      <w:r>
+        <w:rPr>
+          <w:lang w:val="en-US"/>
+        </w:rPr>
+        <w:t>The result should be a ‘metce’ folder that is now connected to the remote repository.</w:t>
       </w:r>
     </w:p>
     <w:p>
       <w:pPr>
         <w:pStyle w:val="Heading1"/>
       </w:pPr>
-      <w:bookmarkStart w:id="7" w:name="_Toc67000160"/>
+      <w:bookmarkStart w:id="6" w:name="_Toc67000160"/>
       <w:r>
         <w:t xml:space="preserve">Initial </w:t>
       </w:r>
-      <w:proofErr w:type="gramStart"/>
-      <w:r>
-        <w:t>Set</w:t>
-      </w:r>
-      <w:proofErr w:type="gramEnd"/>
-      <w:r>
-        <w:t xml:space="preserve"> up </w:t>
+      <w:r>
+        <w:t xml:space="preserve">Set up </w:t>
       </w:r>
       <w:r>
         <w:t xml:space="preserve">of </w:t>
@@ -3110,294 +2952,264 @@
       <w:r>
         <w:t>Enterprise Architect</w:t>
       </w:r>
+      <w:bookmarkEnd w:id="6"/>
+    </w:p>
+    <w:p>
+      <w:pPr>
+        <w:rPr>
+          <w:lang w:val="en-US"/>
+        </w:rPr>
+      </w:pPr>
+      <w:r>
+        <w:t xml:space="preserve">Create a folder ‘eamodel’ somewhere on a disk (share). </w:t>
+      </w:r>
+      <w:r>
+        <w:t xml:space="preserve">Open EA and select </w:t>
+      </w:r>
+      <w:r>
+        <w:rPr>
+          <w:lang w:val="en-US"/>
+        </w:rPr>
+        <w:t xml:space="preserve">‘Create </w:t>
+      </w:r>
+      <w:r>
+        <w:rPr>
+          <w:lang w:val="en-US"/>
+        </w:rPr>
+        <w:t xml:space="preserve">a </w:t>
+      </w:r>
+      <w:r>
+        <w:rPr>
+          <w:lang w:val="en-US"/>
+        </w:rPr>
+        <w:t>new project’</w:t>
+      </w:r>
+      <w:r>
+        <w:rPr>
+          <w:lang w:val="en-US"/>
+        </w:rPr>
+        <w:t xml:space="preserve">, save it </w:t>
+      </w:r>
+      <w:r>
+        <w:rPr>
+          <w:lang w:val="en-US"/>
+        </w:rPr>
+        <w:t xml:space="preserve">as </w:t>
+      </w:r>
+      <w:r>
+        <w:rPr>
+          <w:lang w:val="en-US"/>
+        </w:rPr>
+        <w:t>‘wmdr.</w:t>
+      </w:r>
+      <w:r>
+        <w:rPr>
+          <w:lang w:val="en-US"/>
+        </w:rPr>
+        <w:t>eap</w:t>
+      </w:r>
+      <w:r>
+        <w:rPr>
+          <w:lang w:val="en-US"/>
+        </w:rPr>
+        <w:t>x</w:t>
+      </w:r>
+      <w:r>
+        <w:rPr>
+          <w:lang w:val="en-US"/>
+        </w:rPr>
+        <w:t>’</w:t>
+      </w:r>
+      <w:r>
+        <w:rPr>
+          <w:lang w:val="en-US"/>
+        </w:rPr>
+        <w:t xml:space="preserve"> </w:t>
+      </w:r>
+      <w:r>
+        <w:rPr>
+          <w:lang w:val="en-US"/>
+        </w:rPr>
+        <w:t>in the ‘eamodel’ folder</w:t>
+      </w:r>
+      <w:r>
+        <w:rPr>
+          <w:lang w:val="en-US"/>
+        </w:rPr>
+        <w:t>.</w:t>
+      </w:r>
+      <w:r>
+        <w:rPr>
+          <w:lang w:val="en-US"/>
+        </w:rPr>
+        <w:t xml:space="preserve"> This file will hold the entire model. It is not version controlled, so any changes are immediately reflected. The version control of the model is discussed under section </w:t>
+      </w:r>
+      <w:r>
+        <w:rPr>
+          <w:lang w:val="en-US"/>
+        </w:rPr>
+        <w:fldChar w:fldCharType="begin"/>
+      </w:r>
+      <w:r>
+        <w:rPr>
+          <w:lang w:val="en-US"/>
+        </w:rPr>
+        <w:instrText xml:space="preserve"> REF _Ref66978578 \w \h </w:instrText>
+      </w:r>
+      <w:r>
+        <w:rPr>
+          <w:lang w:val="en-US"/>
+        </w:rPr>
+      </w:r>
+      <w:r>
+        <w:rPr>
+          <w:lang w:val="en-US"/>
+        </w:rPr>
+        <w:fldChar w:fldCharType="separate"/>
+      </w:r>
+      <w:r>
+        <w:rPr>
+          <w:lang w:val="en-US"/>
+        </w:rPr>
+        <w:t>4.4</w:t>
+      </w:r>
+      <w:r>
+        <w:rPr>
+          <w:lang w:val="en-US"/>
+        </w:rPr>
+        <w:fldChar w:fldCharType="end"/>
+      </w:r>
+      <w:r>
+        <w:rPr>
+          <w:lang w:val="en-US"/>
+        </w:rPr>
+        <w:t xml:space="preserve"> </w:t>
+      </w:r>
+      <w:r>
+        <w:rPr>
+          <w:lang w:val="en-US"/>
+        </w:rPr>
+        <w:fldChar w:fldCharType="begin"/>
+      </w:r>
+      <w:r>
+        <w:rPr>
+          <w:lang w:val="en-US"/>
+        </w:rPr>
+        <w:instrText xml:space="preserve"> REF _Ref66978578 \h </w:instrText>
+      </w:r>
+      <w:r>
+        <w:rPr>
+          <w:lang w:val="en-US"/>
+        </w:rPr>
+      </w:r>
+      <w:r>
+        <w:rPr>
+          <w:lang w:val="en-US"/>
+        </w:rPr>
+        <w:fldChar w:fldCharType="separate"/>
+      </w:r>
+      <w:r>
+        <w:rPr>
+          <w:lang w:val="en-US"/>
+        </w:rPr>
+        <w:t>Package Control</w:t>
+      </w:r>
+      <w:r>
+        <w:rPr>
+          <w:lang w:val="en-US"/>
+        </w:rPr>
+        <w:fldChar w:fldCharType="end"/>
+      </w:r>
+      <w:r>
+        <w:rPr>
+          <w:lang w:val="en-US"/>
+        </w:rPr>
+        <w:t>.</w:t>
+      </w:r>
+    </w:p>
+    <w:p>
+      <w:r>
+        <w:rPr>
+          <w:lang w:val="en-US"/>
+        </w:rPr>
+        <w:t xml:space="preserve">The WMDR model uses the ISO 19156 Observation &amp; Measurements </w:t>
+      </w:r>
+      <w:r>
+        <w:rPr>
+          <w:lang w:val="en-US"/>
+        </w:rPr>
+        <w:t>m</w:t>
+      </w:r>
+      <w:r>
+        <w:rPr>
+          <w:lang w:val="en-US"/>
+        </w:rPr>
+        <w:t xml:space="preserve">odel </w:t>
+      </w:r>
+      <w:r>
+        <w:rPr>
+          <w:lang w:val="en-US"/>
+        </w:rPr>
+        <w:t xml:space="preserve">as well as a number of depending ISO models </w:t>
+      </w:r>
+      <w:r>
+        <w:rPr>
+          <w:lang w:val="en-US"/>
+        </w:rPr>
+        <w:t>as a base. It also use</w:t>
+      </w:r>
+      <w:r>
+        <w:rPr>
+          <w:lang w:val="en-US"/>
+        </w:rPr>
+        <w:t>d to u</w:t>
+      </w:r>
+      <w:r>
+        <w:rPr>
+          <w:lang w:val="en-US"/>
+        </w:rPr>
+        <w:t>s</w:t>
+      </w:r>
+      <w:r>
+        <w:rPr>
+          <w:lang w:val="en-US"/>
+        </w:rPr>
+        <w:t>e</w:t>
+      </w:r>
+      <w:r>
+        <w:rPr>
+          <w:lang w:val="en-US"/>
+        </w:rPr>
+        <w:t xml:space="preserve"> the WMO METCE model. These components as well as the actual WMDR model need to be imported.</w:t>
+      </w:r>
+      <w:r>
+        <w:rPr>
+          <w:lang w:val="en-US"/>
+        </w:rPr>
+        <w:t xml:space="preserve"> To do this, highlight the ‘Model’ in the EA Browser space and select ‘Design’ &gt; ‘Add’ &gt; ‘Package’. </w:t>
+      </w:r>
+      <w:r>
+        <w:t xml:space="preserve">Call it ‘ISO’. Repeat the process and create </w:t>
+      </w:r>
+      <w:r>
+        <w:t>two</w:t>
+      </w:r>
+      <w:r>
+        <w:t xml:space="preserve"> more packages called ‘METCE’ and ‘WMDR’, respectively.</w:t>
+      </w:r>
+    </w:p>
+    <w:p>
+      <w:pPr>
+        <w:pStyle w:val="Heading2"/>
+      </w:pPr>
+      <w:bookmarkStart w:id="7" w:name="_Toc67000161"/>
+      <w:r>
+        <w:t>Import</w:t>
+      </w:r>
+      <w:r>
+        <w:t xml:space="preserve"> the ISO TC211 Harmonized Model</w:t>
+      </w:r>
       <w:bookmarkEnd w:id="7"/>
-    </w:p>
-    <w:p>
-      <w:pPr>
-        <w:rPr>
-          <w:lang w:val="en-US"/>
-        </w:rPr>
-      </w:pPr>
-      <w:r>
-        <w:t>Create a folder ‘</w:t>
-      </w:r>
-      <w:proofErr w:type="spellStart"/>
-      <w:r>
-        <w:t>eamodel</w:t>
-      </w:r>
-      <w:proofErr w:type="spellEnd"/>
-      <w:r>
-        <w:t xml:space="preserve">’ somewhere on a disk (share). </w:t>
-      </w:r>
-      <w:r>
-        <w:t xml:space="preserve">Open EA and select </w:t>
-      </w:r>
-      <w:r>
-        <w:rPr>
-          <w:lang w:val="en-US"/>
-        </w:rPr>
-        <w:t xml:space="preserve">‘Create </w:t>
-      </w:r>
-      <w:r>
-        <w:rPr>
-          <w:lang w:val="en-US"/>
-        </w:rPr>
-        <w:t xml:space="preserve">a </w:t>
-      </w:r>
-      <w:r>
-        <w:rPr>
-          <w:lang w:val="en-US"/>
-        </w:rPr>
-        <w:t>new project’</w:t>
-      </w:r>
-      <w:r>
-        <w:rPr>
-          <w:lang w:val="en-US"/>
-        </w:rPr>
-        <w:t xml:space="preserve">, save it </w:t>
-      </w:r>
-      <w:r>
-        <w:rPr>
-          <w:lang w:val="en-US"/>
-        </w:rPr>
-        <w:t xml:space="preserve">as </w:t>
-      </w:r>
-      <w:r>
-        <w:rPr>
-          <w:lang w:val="en-US"/>
-        </w:rPr>
-        <w:t>‘</w:t>
-      </w:r>
-      <w:proofErr w:type="spellStart"/>
-      <w:r>
-        <w:rPr>
-          <w:lang w:val="en-US"/>
-        </w:rPr>
-        <w:t>wmdr.</w:t>
-      </w:r>
-      <w:r>
-        <w:rPr>
-          <w:lang w:val="en-US"/>
-        </w:rPr>
-        <w:t>eap</w:t>
-      </w:r>
-      <w:r>
-        <w:rPr>
-          <w:lang w:val="en-US"/>
-        </w:rPr>
-        <w:t>x</w:t>
-      </w:r>
-      <w:proofErr w:type="spellEnd"/>
-      <w:r>
-        <w:rPr>
-          <w:lang w:val="en-US"/>
-        </w:rPr>
-        <w:t>’</w:t>
-      </w:r>
-      <w:r>
-        <w:rPr>
-          <w:lang w:val="en-US"/>
-        </w:rPr>
-        <w:t xml:space="preserve"> </w:t>
-      </w:r>
-      <w:r>
-        <w:rPr>
-          <w:lang w:val="en-US"/>
-        </w:rPr>
-        <w:t>in the ‘</w:t>
-      </w:r>
-      <w:proofErr w:type="spellStart"/>
-      <w:r>
-        <w:rPr>
-          <w:lang w:val="en-US"/>
-        </w:rPr>
-        <w:t>eamodel</w:t>
-      </w:r>
-      <w:proofErr w:type="spellEnd"/>
-      <w:r>
-        <w:rPr>
-          <w:lang w:val="en-US"/>
-        </w:rPr>
-        <w:t>’ folder</w:t>
-      </w:r>
-      <w:r>
-        <w:rPr>
-          <w:lang w:val="en-US"/>
-        </w:rPr>
-        <w:t>.</w:t>
-      </w:r>
-      <w:r>
-        <w:rPr>
-          <w:lang w:val="en-US"/>
-        </w:rPr>
-        <w:t xml:space="preserve"> This file will hold the entire model. It is not version controlled, so any changes are immediately reflected. The version control of the model is discussed under section </w:t>
-      </w:r>
-      <w:r>
-        <w:rPr>
-          <w:lang w:val="en-US"/>
-        </w:rPr>
-        <w:fldChar w:fldCharType="begin"/>
-      </w:r>
-      <w:r>
-        <w:rPr>
-          <w:lang w:val="en-US"/>
-        </w:rPr>
-        <w:instrText xml:space="preserve"> REF _Ref66978578 \w \h </w:instrText>
-      </w:r>
-      <w:r>
-        <w:rPr>
-          <w:lang w:val="en-US"/>
-        </w:rPr>
-      </w:r>
-      <w:r>
-        <w:rPr>
-          <w:lang w:val="en-US"/>
-        </w:rPr>
-        <w:fldChar w:fldCharType="separate"/>
-      </w:r>
-      <w:r>
-        <w:rPr>
-          <w:lang w:val="en-US"/>
-        </w:rPr>
-        <w:t>4.4</w:t>
-      </w:r>
-      <w:r>
-        <w:rPr>
-          <w:lang w:val="en-US"/>
-        </w:rPr>
-        <w:fldChar w:fldCharType="end"/>
-      </w:r>
-      <w:r>
-        <w:rPr>
-          <w:lang w:val="en-US"/>
-        </w:rPr>
-        <w:t xml:space="preserve"> </w:t>
-      </w:r>
-      <w:r>
-        <w:rPr>
-          <w:lang w:val="en-US"/>
-        </w:rPr>
-        <w:fldChar w:fldCharType="begin"/>
-      </w:r>
-      <w:r>
-        <w:rPr>
-          <w:lang w:val="en-US"/>
-        </w:rPr>
-        <w:instrText xml:space="preserve"> REF _Ref66978578 \h </w:instrText>
-      </w:r>
-      <w:r>
-        <w:rPr>
-          <w:lang w:val="en-US"/>
-        </w:rPr>
-      </w:r>
-      <w:r>
-        <w:rPr>
-          <w:lang w:val="en-US"/>
-        </w:rPr>
-        <w:fldChar w:fldCharType="separate"/>
-      </w:r>
-      <w:r>
-        <w:rPr>
-          <w:lang w:val="en-US"/>
-        </w:rPr>
-        <w:t>Package Control</w:t>
-      </w:r>
-      <w:r>
-        <w:rPr>
-          <w:lang w:val="en-US"/>
-        </w:rPr>
-        <w:fldChar w:fldCharType="end"/>
-      </w:r>
-      <w:r>
-        <w:rPr>
-          <w:lang w:val="en-US"/>
-        </w:rPr>
-        <w:t>.</w:t>
-      </w:r>
-    </w:p>
-    <w:p>
-      <w:r>
-        <w:rPr>
-          <w:lang w:val="en-US"/>
-        </w:rPr>
-        <w:t xml:space="preserve">The WMDR model uses the ISO 19156 Observation &amp; Measurements </w:t>
-      </w:r>
-      <w:r>
-        <w:rPr>
-          <w:lang w:val="en-US"/>
-        </w:rPr>
-        <w:t>m</w:t>
-      </w:r>
-      <w:r>
-        <w:rPr>
-          <w:lang w:val="en-US"/>
-        </w:rPr>
-        <w:t xml:space="preserve">odel </w:t>
-      </w:r>
-      <w:r>
-        <w:rPr>
-          <w:lang w:val="en-US"/>
-        </w:rPr>
-        <w:t xml:space="preserve">as well as a number of depending ISO models </w:t>
-      </w:r>
-      <w:r>
-        <w:rPr>
-          <w:lang w:val="en-US"/>
-        </w:rPr>
-        <w:t>as a base. It also use</w:t>
-      </w:r>
-      <w:r>
-        <w:rPr>
-          <w:lang w:val="en-US"/>
-        </w:rPr>
-        <w:t>d to u</w:t>
-      </w:r>
-      <w:r>
-        <w:rPr>
-          <w:lang w:val="en-US"/>
-        </w:rPr>
-        <w:t>s</w:t>
-      </w:r>
-      <w:r>
-        <w:rPr>
-          <w:lang w:val="en-US"/>
-        </w:rPr>
-        <w:t>e</w:t>
-      </w:r>
-      <w:r>
-        <w:rPr>
-          <w:lang w:val="en-US"/>
-        </w:rPr>
-        <w:t xml:space="preserve"> the WMO METCE model. These components as well as the actual WMDR model need to be imported.</w:t>
-      </w:r>
-      <w:r>
-        <w:rPr>
-          <w:lang w:val="en-US"/>
-        </w:rPr>
-        <w:t xml:space="preserve"> To do this, highlight the ‘Model’ in the EA Browser space and select ‘Design’ &gt; ‘Add’ &gt; ‘Package’. </w:t>
-      </w:r>
-      <w:r>
-        <w:t xml:space="preserve">Call it ‘ISO’. Repeat the process and create </w:t>
-      </w:r>
-      <w:r>
-        <w:t>two</w:t>
-      </w:r>
-      <w:r>
-        <w:t xml:space="preserve"> more packages called ‘METCE’ and ‘WMDR’, respectively.</w:t>
-      </w:r>
-    </w:p>
-    <w:p>
-      <w:pPr>
-        <w:pStyle w:val="Heading2"/>
-      </w:pPr>
-      <w:bookmarkStart w:id="8" w:name="_Toc67000161"/>
-      <w:r>
-        <w:t>Import</w:t>
-      </w:r>
-      <w:r>
-        <w:t xml:space="preserve"> the ISO TC211 Harmonized Model</w:t>
-      </w:r>
-      <w:bookmarkEnd w:id="8"/>
     </w:p>
     <w:p>
       <w:pPr>
@@ -3470,21 +3282,7 @@
         <w:rPr>
           <w:lang w:val="en-US"/>
         </w:rPr>
-        <w:t xml:space="preserve">Name: </w:t>
-      </w:r>
-      <w:proofErr w:type="spellStart"/>
-      <w:r>
-        <w:rPr>
-          <w:lang w:val="en-US"/>
-        </w:rPr>
-        <w:t>iso_in_the_cloud</w:t>
-      </w:r>
-      <w:proofErr w:type="spellEnd"/>
-      <w:r>
-        <w:rPr>
-          <w:lang w:val="en-US"/>
-        </w:rPr>
-        <w:t xml:space="preserve"> </w:t>
+        <w:t xml:space="preserve">Name: iso_in_the_cloud </w:t>
       </w:r>
     </w:p>
     <w:p>
@@ -3556,16 +3354,8 @@
         <w:rPr>
           <w:lang w:val="en-US"/>
         </w:rPr>
-        <w:t xml:space="preserve">Model Name: </w:t>
-      </w:r>
-      <w:proofErr w:type="spellStart"/>
-      <w:r>
-        <w:rPr>
-          <w:lang w:val="en-US"/>
-        </w:rPr>
-        <w:t>iso</w:t>
-      </w:r>
-      <w:proofErr w:type="spellEnd"/>
+        <w:t>Model Name: iso</w:t>
+      </w:r>
     </w:p>
     <w:p>
       <w:pPr>
@@ -3832,11 +3622,11 @@
       <w:pPr>
         <w:pStyle w:val="Heading2"/>
       </w:pPr>
-      <w:bookmarkStart w:id="9" w:name="_Toc67000162"/>
+      <w:bookmarkStart w:id="8" w:name="_Toc67000162"/>
       <w:r>
         <w:t>Import the METCE model</w:t>
       </w:r>
-      <w:bookmarkEnd w:id="9"/>
+      <w:bookmarkEnd w:id="8"/>
     </w:p>
     <w:p>
       <w:pPr>
@@ -3890,6 +3680,7 @@
       </w:pPr>
       <w:r>
         <w:rPr>
+          <w:noProof/>
           <w:lang w:val="en-US"/>
         </w:rPr>
         <w:drawing>
@@ -3940,11 +3731,11 @@
       <w:pPr>
         <w:pStyle w:val="Heading2"/>
       </w:pPr>
-      <w:bookmarkStart w:id="10" w:name="_Toc67000163"/>
+      <w:bookmarkStart w:id="9" w:name="_Toc67000163"/>
       <w:r>
         <w:t>Import the WMDR model</w:t>
       </w:r>
-      <w:bookmarkEnd w:id="10"/>
+      <w:bookmarkEnd w:id="9"/>
     </w:p>
     <w:p>
       <w:pPr>
@@ -4048,18 +3839,18 @@
           <w:lang w:val="de-CH"/>
         </w:rPr>
       </w:pPr>
-      <w:bookmarkStart w:id="11" w:name="_Ref66978578"/>
+      <w:bookmarkStart w:id="10" w:name="_Ref66978578"/>
+      <w:bookmarkStart w:id="11" w:name="_Toc67000164"/>
       <w:bookmarkStart w:id="12" w:name="_Ref41656787"/>
       <w:bookmarkStart w:id="13" w:name="_Ref478457079"/>
-      <w:bookmarkStart w:id="14" w:name="_Toc67000164"/>
       <w:r>
         <w:rPr>
           <w:lang w:val="de-CH"/>
         </w:rPr>
         <w:t>Package Control</w:t>
       </w:r>
+      <w:bookmarkEnd w:id="10"/>
       <w:bookmarkEnd w:id="11"/>
-      <w:bookmarkEnd w:id="14"/>
     </w:p>
     <w:p>
       <w:r>
@@ -4208,43 +3999,21 @@
           <w:lang w:val="de-CH"/>
         </w:rPr>
       </w:pPr>
-      <w:bookmarkStart w:id="15" w:name="_Toc67000165"/>
-      <w:proofErr w:type="spellStart"/>
+      <w:bookmarkStart w:id="14" w:name="_Toc67000165"/>
       <w:r>
         <w:rPr>
           <w:lang w:val="de-CH"/>
         </w:rPr>
-        <w:t>Generate</w:t>
-      </w:r>
-      <w:proofErr w:type="spellEnd"/>
+        <w:t xml:space="preserve">Generate </w:t>
+      </w:r>
       <w:r>
         <w:rPr>
           <w:lang w:val="de-CH"/>
         </w:rPr>
-        <w:t xml:space="preserve"> </w:t>
-      </w:r>
-      <w:r>
-        <w:rPr>
-          <w:lang w:val="de-CH"/>
-        </w:rPr>
-        <w:t xml:space="preserve">WMDR GML </w:t>
-      </w:r>
-      <w:proofErr w:type="spellStart"/>
-      <w:r>
-        <w:rPr>
-          <w:lang w:val="de-CH"/>
-        </w:rPr>
-        <w:t>Application</w:t>
-      </w:r>
-      <w:proofErr w:type="spellEnd"/>
-      <w:r>
-        <w:rPr>
-          <w:lang w:val="de-CH"/>
-        </w:rPr>
-        <w:t xml:space="preserve"> Schema</w:t>
+        <w:t>WMDR GML Application Schema</w:t>
       </w:r>
       <w:bookmarkEnd w:id="12"/>
-      <w:bookmarkEnd w:id="15"/>
+      <w:bookmarkEnd w:id="14"/>
     </w:p>
     <w:p>
       <w:r>
@@ -4286,15 +4055,7 @@
         <w:t>.</w:t>
       </w:r>
       <w:r>
-        <w:t xml:space="preserve"> If you wish, double-click on the Filename to choose another name for the .</w:t>
-      </w:r>
-      <w:proofErr w:type="spellStart"/>
-      <w:r>
-        <w:t>xsd</w:t>
-      </w:r>
-      <w:proofErr w:type="spellEnd"/>
-      <w:r>
-        <w:t xml:space="preserve"> file.</w:t>
+        <w:t xml:space="preserve"> If you wish, double-click on the Filename to choose another name for the .xsd file.</w:t>
       </w:r>
     </w:p>
     <w:p>
@@ -4354,13 +4115,13 @@
       <w:pPr>
         <w:pStyle w:val="Heading1"/>
       </w:pPr>
-      <w:bookmarkStart w:id="16" w:name="_Ref41656959"/>
-      <w:bookmarkStart w:id="17" w:name="_Toc67000166"/>
+      <w:bookmarkStart w:id="15" w:name="_Ref41656959"/>
+      <w:bookmarkStart w:id="16" w:name="_Toc67000166"/>
       <w:r>
         <w:t>Final setup steps</w:t>
       </w:r>
+      <w:bookmarkEnd w:id="15"/>
       <w:bookmarkEnd w:id="16"/>
-      <w:bookmarkEnd w:id="17"/>
     </w:p>
     <w:p>
       <w:r>
@@ -4429,17 +4190,17 @@
       <w:pPr>
         <w:pStyle w:val="Heading1"/>
       </w:pPr>
-      <w:bookmarkStart w:id="18" w:name="_Ref41660829"/>
-      <w:bookmarkStart w:id="19" w:name="_Ref66958444"/>
-      <w:bookmarkStart w:id="20" w:name="_Ref66958501"/>
-      <w:bookmarkStart w:id="21" w:name="_Toc67000167"/>
+      <w:bookmarkStart w:id="17" w:name="_Ref41660829"/>
+      <w:bookmarkStart w:id="18" w:name="_Ref66958444"/>
+      <w:bookmarkStart w:id="19" w:name="_Ref66958501"/>
+      <w:bookmarkStart w:id="20" w:name="_Toc67000167"/>
       <w:r>
         <w:t>Model development and schema maintenance</w:t>
       </w:r>
+      <w:bookmarkEnd w:id="17"/>
       <w:bookmarkEnd w:id="18"/>
       <w:bookmarkEnd w:id="19"/>
       <w:bookmarkEnd w:id="20"/>
-      <w:bookmarkEnd w:id="21"/>
     </w:p>
     <w:p>
       <w:r>
@@ -4464,15 +4225,7 @@
         <w:t>Update the local working copy</w:t>
       </w:r>
       <w:r>
-        <w:t xml:space="preserve"> of the model from the </w:t>
-      </w:r>
-      <w:proofErr w:type="spellStart"/>
-      <w:r>
-        <w:t>Github</w:t>
-      </w:r>
-      <w:proofErr w:type="spellEnd"/>
-      <w:r>
-        <w:t xml:space="preserve"> repository</w:t>
+        <w:t xml:space="preserve"> of the model from the Github repository</w:t>
       </w:r>
     </w:p>
     <w:p>
@@ -4563,19 +4316,11 @@
       <w:pPr>
         <w:pStyle w:val="Heading2"/>
       </w:pPr>
-      <w:bookmarkStart w:id="22" w:name="_Toc67000168"/>
-      <w:r>
-        <w:t xml:space="preserve">Update the local working copy of the </w:t>
-      </w:r>
-      <w:proofErr w:type="spellStart"/>
-      <w:r>
-        <w:t>Github</w:t>
-      </w:r>
-      <w:proofErr w:type="spellEnd"/>
-      <w:r>
-        <w:t xml:space="preserve"> repository</w:t>
-      </w:r>
-      <w:bookmarkEnd w:id="22"/>
+      <w:bookmarkStart w:id="21" w:name="_Toc67000168"/>
+      <w:r>
+        <w:t>Update the local working copy of the Github repository</w:t>
+      </w:r>
+      <w:bookmarkEnd w:id="21"/>
     </w:p>
     <w:p>
       <w:r>
@@ -4648,11 +4393,11 @@
       <w:pPr>
         <w:pStyle w:val="Heading2"/>
       </w:pPr>
-      <w:bookmarkStart w:id="23" w:name="_Toc67000169"/>
+      <w:bookmarkStart w:id="22" w:name="_Toc67000169"/>
       <w:r>
         <w:t>Create a new branch for model updates</w:t>
       </w:r>
-      <w:bookmarkEnd w:id="23"/>
+      <w:bookmarkEnd w:id="22"/>
     </w:p>
     <w:p>
       <w:r>
@@ -4673,13 +4418,8 @@
       <w:r>
         <w:t>-</w:t>
       </w:r>
-      <w:proofErr w:type="spellStart"/>
-      <w:r>
-        <w:t>av</w:t>
-      </w:r>
-      <w:proofErr w:type="spellEnd"/>
-      <w:r>
-        <w:t xml:space="preserve"> (to list all branches, local and remote)</w:t>
+      <w:r>
+        <w:t>av (to list all branches, local and remote)</w:t>
       </w:r>
     </w:p>
     <w:p>
@@ -4704,11 +4444,11 @@
       <w:pPr>
         <w:pStyle w:val="Heading2"/>
       </w:pPr>
-      <w:bookmarkStart w:id="24" w:name="_Toc67000170"/>
+      <w:bookmarkStart w:id="23" w:name="_Toc67000170"/>
       <w:r>
         <w:t>Update the EA model</w:t>
       </w:r>
-      <w:bookmarkEnd w:id="24"/>
+      <w:bookmarkEnd w:id="23"/>
     </w:p>
     <w:p>
       <w:r>
@@ -4721,30 +4461,8 @@
         <w:rPr>
           <w:b/>
         </w:rPr>
-        <w:t>/</w:t>
-      </w:r>
-      <w:proofErr w:type="spellStart"/>
-      <w:r>
-        <w:rPr>
-          <w:b/>
-        </w:rPr>
-        <w:t>eamodel</w:t>
-      </w:r>
-      <w:proofErr w:type="spellEnd"/>
-      <w:r>
-        <w:rPr>
-          <w:b/>
-        </w:rPr>
-        <w:t>/</w:t>
-      </w:r>
-      <w:proofErr w:type="spellStart"/>
-      <w:r>
-        <w:rPr>
-          <w:b/>
-        </w:rPr>
-        <w:t>wmdr.eapx</w:t>
-      </w:r>
-      <w:proofErr w:type="spellEnd"/>
+        <w:t>/eamodel/wmdr.eapx</w:t>
+      </w:r>
       <w:r>
         <w:t xml:space="preserve"> file from within EA.</w:t>
       </w:r>
@@ -4821,16 +4539,8 @@
         <w:rPr>
           <w:b/>
         </w:rPr>
-        <w:t xml:space="preserve">WMO Guide to Data </w:t>
-      </w:r>
-      <w:proofErr w:type="spellStart"/>
-      <w:r>
-        <w:rPr>
-          <w:b/>
-        </w:rPr>
-        <w:t>Modeling</w:t>
-      </w:r>
-      <w:proofErr w:type="spellEnd"/>
+        <w:t>WMO Guide to Data Modeling</w:t>
+      </w:r>
     </w:p>
     <w:p>
       <w:r>
@@ -4859,14 +4569,12 @@
       <w:r>
         <w:t>very attribute in the model, and every association role target end has a ‘tagged value’ called ‘</w:t>
       </w:r>
-      <w:proofErr w:type="spellStart"/>
       <w:r>
         <w:rPr>
           <w:i/>
         </w:rPr>
         <w:t>sequenceNumber</w:t>
       </w:r>
-      <w:proofErr w:type="spellEnd"/>
       <w:r>
         <w:t>’. This tagged value controls the order of elements in the schema</w:t>
       </w:r>
@@ -4939,26 +4647,10 @@
         </w:numPr>
       </w:pPr>
       <w:r>
-        <w:t xml:space="preserve">Select its type from the appropriate model – e.g. </w:t>
-      </w:r>
-      <w:proofErr w:type="spellStart"/>
-      <w:r>
-        <w:t>CharacterString</w:t>
-      </w:r>
-      <w:proofErr w:type="spellEnd"/>
-      <w:r>
-        <w:t xml:space="preserve"> is in ISO 19103. </w:t>
-      </w:r>
-      <w:r>
-        <w:t xml:space="preserve">Don’t just type </w:t>
-      </w:r>
-      <w:proofErr w:type="spellStart"/>
-      <w:r>
-        <w:t>CharacterString</w:t>
-      </w:r>
-      <w:proofErr w:type="spellEnd"/>
-      <w:r>
-        <w:t xml:space="preserve"> – you have to select it from the model or the XML schema generation may not work</w:t>
+        <w:t xml:space="preserve">Select its type from the appropriate model – e.g. CharacterString is in ISO 19103. </w:t>
+      </w:r>
+      <w:r>
+        <w:t>Don’t just type CharacterString – you have to select it from the model or the XML schema generation may not work</w:t>
       </w:r>
       <w:r>
         <w:t>.</w:t>
@@ -4973,15 +4665,7 @@
         </w:numPr>
       </w:pPr>
       <w:r>
-        <w:t>Add a tagged value to the attribute called ‘</w:t>
-      </w:r>
-      <w:proofErr w:type="spellStart"/>
-      <w:r>
-        <w:t>sequenceNumber</w:t>
-      </w:r>
-      <w:proofErr w:type="spellEnd"/>
-      <w:r>
-        <w:t>’. Give it the next sequence number in the list. E.g. if the class has 5 attributes, call this ‘6’. If you wish to place it earlier in sequence you will need to modify the other sequence numbers accordingly for that class.</w:t>
+        <w:t>Add a tagged value to the attribute called ‘sequenceNumber’. Give it the next sequence number in the list. E.g. if the class has 5 attributes, call this ‘6’. If you wish to place it earlier in sequence you will need to modify the other sequence numbers accordingly for that class.</w:t>
       </w:r>
     </w:p>
     <w:p>
@@ -5138,15 +4822,7 @@
         <w:t>a</w:t>
       </w:r>
       <w:r>
-        <w:t xml:space="preserve"> the </w:t>
-      </w:r>
-      <w:proofErr w:type="spellStart"/>
-      <w:r>
-        <w:t>github</w:t>
-      </w:r>
-      <w:proofErr w:type="spellEnd"/>
-      <w:r>
-        <w:t xml:space="preserve"> repository </w:t>
+        <w:t xml:space="preserve"> the github repository </w:t>
       </w:r>
       <w:r>
         <w:t>–</w:t>
@@ -5241,15 +4917,7 @@
     </w:p>
     <w:p>
       <w:r>
-        <w:t xml:space="preserve">A series of examples of XML files are included in the WMDR </w:t>
-      </w:r>
-      <w:proofErr w:type="spellStart"/>
-      <w:r>
-        <w:t>github</w:t>
-      </w:r>
-      <w:proofErr w:type="spellEnd"/>
-      <w:r>
-        <w:t xml:space="preserve"> repository. These examples should be validated against the updated wmdr.xsd. For the validation, Notepad++ with the ‘XML Tools’ add-on</w:t>
+        <w:t>A series of examples of XML files are included in the WMDR github repository. These examples should be validated against the updated wmdr.xsd. For the validation, Notepad++ with the ‘XML Tools’ add-on</w:t>
       </w:r>
       <w:r>
         <w:rPr>
@@ -5258,15 +4926,7 @@
         <w:footnoteReference w:id="11"/>
       </w:r>
       <w:r>
-        <w:t xml:space="preserve"> can be recommended as a free tool. Other, specialized, tools like </w:t>
-      </w:r>
-      <w:proofErr w:type="spellStart"/>
-      <w:r>
-        <w:t>XMLSpy</w:t>
-      </w:r>
-      <w:proofErr w:type="spellEnd"/>
-      <w:r>
-        <w:t xml:space="preserve"> or Oxygen are also available</w:t>
+        <w:t xml:space="preserve"> can be recommended as a free tool. Other, specialized, tools like XMLSpy or Oxygen are also available</w:t>
       </w:r>
       <w:r>
         <w:t>.</w:t>
@@ -5285,6 +4945,10 @@
     </w:p>
     <w:p>
       <w:r>
+        <w:rPr>
+          <w:noProof/>
+          <w:lang w:val="en-US"/>
+        </w:rPr>
         <w:drawing>
           <wp:inline distT="0" distB="0" distL="0" distR="0" wp14:anchorId="091CF506" wp14:editId="671773E7">
             <wp:extent cx="5731510" cy="1139825"/>
@@ -5340,13 +5004,9 @@
       <w:bookmarkEnd w:id="29"/>
     </w:p>
     <w:p>
-      <w:proofErr w:type="spellStart"/>
-      <w:proofErr w:type="gramStart"/>
       <w:r>
         <w:t>tbd</w:t>
       </w:r>
-      <w:proofErr w:type="spellEnd"/>
-      <w:proofErr w:type="gramEnd"/>
     </w:p>
     <w:p>
       <w:pPr>
@@ -5429,6 +5089,10 @@
         <w:br/>
       </w:r>
       <w:r>
+        <w:rPr>
+          <w:noProof/>
+          <w:lang w:val="en-US"/>
+        </w:rPr>
         <w:drawing>
           <wp:inline distT="0" distB="0" distL="0" distR="0" wp14:anchorId="3205534A" wp14:editId="1E638EC0">
             <wp:extent cx="4557155" cy="3109229"/>
@@ -5512,15 +5176,7 @@
         </w:numPr>
       </w:pPr>
       <w:r>
-        <w:t xml:space="preserve">$ </w:t>
-      </w:r>
-      <w:proofErr w:type="gramStart"/>
-      <w:r>
-        <w:t>git</w:t>
-      </w:r>
-      <w:proofErr w:type="gramEnd"/>
-      <w:r>
-        <w:t xml:space="preserve"> add .</w:t>
+        <w:t>$ git add .</w:t>
       </w:r>
     </w:p>
     <w:p>
@@ -5615,48 +5271,20 @@
         <w:rPr>
           <w:lang w:val="en-US"/>
         </w:rPr>
-        <w:t xml:space="preserve">Extract the </w:t>
-      </w:r>
-      <w:proofErr w:type="spellStart"/>
-      <w:r>
-        <w:rPr>
-          <w:lang w:val="en-US"/>
-        </w:rPr>
-        <w:t>xmi</w:t>
-      </w:r>
-      <w:proofErr w:type="spellEnd"/>
-      <w:r>
-        <w:rPr>
-          <w:lang w:val="en-US"/>
-        </w:rPr>
-        <w:t>/wmdr.xml file to a local place from the GitHub release 1.0RC9 and rename it to wmdr-1.0RC9.xml.</w:t>
-      </w:r>
-    </w:p>
-    <w:p>
-      <w:pPr>
-        <w:rPr>
-          <w:lang w:val="en-US"/>
-        </w:rPr>
-      </w:pPr>
-      <w:r>
-        <w:rPr>
-          <w:lang w:val="en-US"/>
-        </w:rPr>
-        <w:t xml:space="preserve">Also, extract the </w:t>
-      </w:r>
-      <w:proofErr w:type="spellStart"/>
-      <w:r>
-        <w:rPr>
-          <w:lang w:val="en-US"/>
-        </w:rPr>
-        <w:t>xsd</w:t>
-      </w:r>
-      <w:proofErr w:type="spellEnd"/>
-      <w:r>
-        <w:rPr>
-          <w:lang w:val="en-US"/>
-        </w:rPr>
-        <w:t>/wmdr.xsd file to a local place from the GitHub release 1.0RC9 and rename it to wmdr-1.0RC9.xsd.</w:t>
+        <w:t>Extract the xmi/wmdr.xml file to a local place from the GitHub release 1.0RC9 and rename it to wmdr-1.0RC9.xml.</w:t>
+      </w:r>
+    </w:p>
+    <w:p>
+      <w:pPr>
+        <w:rPr>
+          <w:lang w:val="en-US"/>
+        </w:rPr>
+      </w:pPr>
+      <w:r>
+        <w:rPr>
+          <w:lang w:val="en-US"/>
+        </w:rPr>
+        <w:t>Also, extract the xsd/wmdr.xsd file to a local place from the GitHub release 1.0RC9 and rename it to wmdr-1.0RC9.xsd.</w:t>
       </w:r>
     </w:p>
     <w:p>
@@ -5846,21 +5474,7 @@
         <w:rPr>
           <w:lang w:val="en-US"/>
         </w:rPr>
-        <w:t xml:space="preserve">the location of the block describing </w:t>
-      </w:r>
-      <w:proofErr w:type="spellStart"/>
-      <w:r>
-        <w:rPr>
-          <w:lang w:val="en-US"/>
-        </w:rPr>
-        <w:t>wmdr:description</w:t>
-      </w:r>
-      <w:proofErr w:type="spellEnd"/>
-      <w:r>
-        <w:rPr>
-          <w:lang w:val="en-US"/>
-        </w:rPr>
-        <w:t xml:space="preserve"> (Lines 79-92 in the schema from release 1.0RC9; Lines 21-34 in the recreated schema)</w:t>
+        <w:t>the location of the block describing wmdr:description (Lines 79-92 in the schema from release 1.0RC9; Lines 21-34 in the recreated schema)</w:t>
       </w:r>
       <w:bookmarkEnd w:id="13"/>
     </w:p>
@@ -6216,23 +5830,25 @@
       <w:r>
         <w:rPr>
           <w:rStyle w:val="FootnoteReference"/>
-          <w:highlight w:val="yellow"/>
         </w:rPr>
         <w:footnoteRef/>
       </w:r>
       <w:r>
-        <w:rPr>
-          <w:highlight w:val="yellow"/>
-        </w:rPr>
         <w:t xml:space="preserve"> </w:t>
       </w:r>
-      <w:r>
-        <w:rPr>
-          <w:highlight w:val="yellow"/>
-          <w:lang w:val="en-US"/>
-        </w:rPr>
-        <w:t>(include reference)</w:t>
-      </w:r>
+      <w:hyperlink r:id="rId10" w:history="1">
+        <w:r>
+          <w:rPr>
+            <w:rStyle w:val="Hyperlink"/>
+          </w:rPr>
+          <w:t>https://library.wmo.int/doc_num.php?explnum_id=3048</w:t>
+        </w:r>
+      </w:hyperlink>
+      <w:r>
+        <w:t xml:space="preserve"> (pages 265-287)</w:t>
+      </w:r>
+      <w:bookmarkStart w:id="24" w:name="_GoBack"/>
+      <w:bookmarkEnd w:id="24"/>
     </w:p>
   </w:footnote>
   <w:footnote w:id="11">
@@ -6252,7 +5868,7 @@
       <w:r>
         <w:t xml:space="preserve"> </w:t>
       </w:r>
-      <w:hyperlink r:id="rId10" w:history="1">
+      <w:hyperlink r:id="rId11" w:history="1">
         <w:r>
           <w:rPr>
             <w:rStyle w:val="Hyperlink"/>
@@ -12246,7 +11862,7 @@
 </file>
 
 <file path=customXml/itemProps1.xml><?xml version="1.0" encoding="utf-8"?>
-<ds:datastoreItem xmlns:ds="http://schemas.openxmlformats.org/officeDocument/2006/customXml" ds:itemID="{253D4633-956D-4FDE-8B9D-3ACF2031E3E1}">
+<ds:datastoreItem xmlns:ds="http://schemas.openxmlformats.org/officeDocument/2006/customXml" ds:itemID="{0582FEDF-D81B-4CFA-BF52-E7C0D1C0EFE9}">
   <ds:schemaRefs>
     <ds:schemaRef ds:uri="http://schemas.openxmlformats.org/officeDocument/2006/bibliography"/>
   </ds:schemaRefs>

</xml_diff>